<commit_message>
Entregables preparados (falta triggersystem)
</commit_message>
<xml_diff>
--- a/Documentos/Entregables videojuegos 2.docx
+++ b/Documentos/Entregables videojuegos 2.docx
@@ -2399,390 +2399,6 @@
           <w:lang w:eastAsia="es-ES"/>
         </w:rPr>
       </w:pPr>
-    </w:p>
-    <w:p>
-      <w:pPr>
-        <w:pStyle w:val="Prrafodelista"/>
-        <w:numPr>
-          <w:ilvl w:val="0"/>
-          <w:numId w:val="3"/>
-        </w:numPr>
-        <w:spacing w:after="0" w:line="240" w:lineRule="auto"/>
-        <w:rPr>
-          <w:rFonts w:ascii="Times New Roman" w:eastAsia="Times New Roman" w:hAnsi="Times New Roman" w:cs="Times New Roman"/>
-          <w:color w:val="000000"/>
-          <w:sz w:val="24"/>
-          <w:lang w:eastAsia="es-ES"/>
-        </w:rPr>
-      </w:pPr>
-      <w:r>
-        <w:rPr>
-          <w:rFonts w:ascii="Times New Roman" w:eastAsia="Times New Roman" w:hAnsi="Times New Roman" w:cs="Times New Roman"/>
-          <w:color w:val="000000"/>
-          <w:sz w:val="24"/>
-          <w:lang w:eastAsia="es-ES"/>
-        </w:rPr>
-        <w:t xml:space="preserve">Está preparado actualmente </w:t>
-      </w:r>
-      <w:r>
-        <w:rPr>
-          <w:rFonts w:ascii="Times New Roman" w:eastAsia="Times New Roman" w:hAnsi="Times New Roman" w:cs="Times New Roman"/>
-          <w:color w:val="000000"/>
-          <w:sz w:val="24"/>
-          <w:lang w:eastAsia="es-ES"/>
-        </w:rPr>
-        <w:t xml:space="preserve">para ejecutar una versión del juego tanto en </w:t>
-      </w:r>
-      <w:proofErr w:type="spellStart"/>
-      <w:r>
-        <w:rPr>
-          <w:rFonts w:ascii="Times New Roman" w:eastAsia="Times New Roman" w:hAnsi="Times New Roman" w:cs="Times New Roman"/>
-          <w:color w:val="000000"/>
-          <w:sz w:val="24"/>
-          <w:lang w:eastAsia="es-ES"/>
-        </w:rPr>
-        <w:t>Debug</w:t>
-      </w:r>
-      <w:proofErr w:type="spellEnd"/>
-      <w:r>
-        <w:rPr>
-          <w:rFonts w:ascii="Times New Roman" w:eastAsia="Times New Roman" w:hAnsi="Times New Roman" w:cs="Times New Roman"/>
-          <w:color w:val="000000"/>
-          <w:sz w:val="24"/>
-          <w:lang w:eastAsia="es-ES"/>
-        </w:rPr>
-        <w:t xml:space="preserve"> como en </w:t>
-      </w:r>
-      <w:proofErr w:type="spellStart"/>
-      <w:r>
-        <w:rPr>
-          <w:rFonts w:ascii="Times New Roman" w:eastAsia="Times New Roman" w:hAnsi="Times New Roman" w:cs="Times New Roman"/>
-          <w:color w:val="000000"/>
-          <w:sz w:val="24"/>
-          <w:lang w:eastAsia="es-ES"/>
-        </w:rPr>
-        <w:t>Release</w:t>
-      </w:r>
-      <w:proofErr w:type="spellEnd"/>
-      <w:r>
-        <w:rPr>
-          <w:rFonts w:ascii="Times New Roman" w:eastAsia="Times New Roman" w:hAnsi="Times New Roman" w:cs="Times New Roman"/>
-          <w:color w:val="000000"/>
-          <w:sz w:val="24"/>
-          <w:lang w:eastAsia="es-ES"/>
-        </w:rPr>
-        <w:t xml:space="preserve">, para ello ir a la carpeta </w:t>
-      </w:r>
-      <w:proofErr w:type="spellStart"/>
-      <w:r>
-        <w:rPr>
-          <w:rFonts w:ascii="Times New Roman" w:eastAsia="Times New Roman" w:hAnsi="Times New Roman" w:cs="Times New Roman"/>
-          <w:color w:val="000000"/>
-          <w:sz w:val="24"/>
-          <w:lang w:eastAsia="es-ES"/>
-        </w:rPr>
-        <w:t>Debug</w:t>
-      </w:r>
-      <w:proofErr w:type="spellEnd"/>
-      <w:r>
-        <w:rPr>
-          <w:rFonts w:ascii="Times New Roman" w:eastAsia="Times New Roman" w:hAnsi="Times New Roman" w:cs="Times New Roman"/>
-          <w:color w:val="000000"/>
-          <w:sz w:val="24"/>
-          <w:lang w:eastAsia="es-ES"/>
-        </w:rPr>
-        <w:t xml:space="preserve"> de </w:t>
-      </w:r>
-      <w:proofErr w:type="spellStart"/>
-      <w:r>
-        <w:rPr>
-          <w:rFonts w:ascii="Times New Roman" w:eastAsia="Times New Roman" w:hAnsi="Times New Roman" w:cs="Times New Roman"/>
-          <w:color w:val="000000"/>
-          <w:sz w:val="24"/>
-          <w:lang w:eastAsia="es-ES"/>
-        </w:rPr>
-        <w:t>BulletTest</w:t>
-      </w:r>
-      <w:proofErr w:type="spellEnd"/>
-      <w:r>
-        <w:rPr>
-          <w:rFonts w:ascii="Times New Roman" w:eastAsia="Times New Roman" w:hAnsi="Times New Roman" w:cs="Times New Roman"/>
-          <w:color w:val="000000"/>
-          <w:sz w:val="24"/>
-          <w:lang w:eastAsia="es-ES"/>
-        </w:rPr>
-        <w:t xml:space="preserve"> y ejecutar el </w:t>
-      </w:r>
-      <w:r>
-        <w:rPr>
-          <w:rFonts w:ascii="Times New Roman" w:eastAsia="Times New Roman" w:hAnsi="Times New Roman" w:cs="Times New Roman"/>
-          <w:color w:val="000000"/>
-          <w:sz w:val="24"/>
-          <w:lang w:eastAsia="es-ES"/>
-        </w:rPr>
-        <w:lastRenderedPageBreak/>
-        <w:t>archivo “BulletTest.exe”</w:t>
-      </w:r>
-      <w:r>
-        <w:rPr>
-          <w:rFonts w:ascii="Times New Roman" w:eastAsia="Times New Roman" w:hAnsi="Times New Roman" w:cs="Times New Roman"/>
-          <w:color w:val="000000"/>
-          <w:sz w:val="24"/>
-          <w:lang w:eastAsia="es-ES"/>
-        </w:rPr>
-        <w:t xml:space="preserve">, o si quieres ejecutar en </w:t>
-      </w:r>
-      <w:proofErr w:type="spellStart"/>
-      <w:r>
-        <w:rPr>
-          <w:rFonts w:ascii="Times New Roman" w:eastAsia="Times New Roman" w:hAnsi="Times New Roman" w:cs="Times New Roman"/>
-          <w:color w:val="000000"/>
-          <w:sz w:val="24"/>
-          <w:lang w:eastAsia="es-ES"/>
-        </w:rPr>
-        <w:t>release</w:t>
-      </w:r>
-      <w:proofErr w:type="spellEnd"/>
-      <w:r>
-        <w:rPr>
-          <w:rFonts w:ascii="Times New Roman" w:eastAsia="Times New Roman" w:hAnsi="Times New Roman" w:cs="Times New Roman"/>
-          <w:color w:val="000000"/>
-          <w:sz w:val="24"/>
-          <w:lang w:eastAsia="es-ES"/>
-        </w:rPr>
-        <w:t xml:space="preserve"> ir a la carpeta </w:t>
-      </w:r>
-      <w:proofErr w:type="spellStart"/>
-      <w:r>
-        <w:rPr>
-          <w:rFonts w:ascii="Times New Roman" w:eastAsia="Times New Roman" w:hAnsi="Times New Roman" w:cs="Times New Roman"/>
-          <w:color w:val="000000"/>
-          <w:sz w:val="24"/>
-          <w:lang w:eastAsia="es-ES"/>
-        </w:rPr>
-        <w:t>Release</w:t>
-      </w:r>
-      <w:proofErr w:type="spellEnd"/>
-      <w:r>
-        <w:rPr>
-          <w:rFonts w:ascii="Times New Roman" w:eastAsia="Times New Roman" w:hAnsi="Times New Roman" w:cs="Times New Roman"/>
-          <w:color w:val="000000"/>
-          <w:sz w:val="24"/>
-          <w:lang w:eastAsia="es-ES"/>
-        </w:rPr>
-        <w:t xml:space="preserve"> </w:t>
-      </w:r>
-      <w:r>
-        <w:rPr>
-          <w:rFonts w:ascii="Times New Roman" w:eastAsia="Times New Roman" w:hAnsi="Times New Roman" w:cs="Times New Roman"/>
-          <w:color w:val="000000"/>
-          <w:sz w:val="24"/>
-          <w:lang w:eastAsia="es-ES"/>
-        </w:rPr>
-        <w:t>y ejecutar el archivo “BulletTest.exe”</w:t>
-      </w:r>
-      <w:r>
-        <w:rPr>
-          <w:rFonts w:ascii="Times New Roman" w:eastAsia="Times New Roman" w:hAnsi="Times New Roman" w:cs="Times New Roman"/>
-          <w:color w:val="000000"/>
-          <w:sz w:val="24"/>
-          <w:lang w:eastAsia="es-ES"/>
-        </w:rPr>
-        <w:t>.</w:t>
-      </w:r>
-    </w:p>
-    <w:p>
-      <w:pPr>
-        <w:pStyle w:val="Prrafodelista"/>
-        <w:spacing w:after="0" w:line="240" w:lineRule="auto"/>
-        <w:rPr>
-          <w:rFonts w:ascii="Times New Roman" w:eastAsia="Times New Roman" w:hAnsi="Times New Roman" w:cs="Times New Roman"/>
-          <w:color w:val="000000"/>
-          <w:sz w:val="24"/>
-          <w:lang w:eastAsia="es-ES"/>
-        </w:rPr>
-      </w:pPr>
-    </w:p>
-    <w:p>
-      <w:pPr>
-        <w:pStyle w:val="Prrafodelista"/>
-        <w:numPr>
-          <w:ilvl w:val="0"/>
-          <w:numId w:val="3"/>
-        </w:numPr>
-        <w:spacing w:after="0" w:line="240" w:lineRule="auto"/>
-        <w:rPr>
-          <w:rFonts w:ascii="Times New Roman" w:eastAsia="Times New Roman" w:hAnsi="Times New Roman" w:cs="Times New Roman"/>
-          <w:color w:val="000000"/>
-          <w:sz w:val="24"/>
-          <w:lang w:eastAsia="es-ES"/>
-        </w:rPr>
-      </w:pPr>
-      <w:r>
-        <w:rPr>
-          <w:rFonts w:ascii="Times New Roman" w:eastAsia="Times New Roman" w:hAnsi="Times New Roman" w:cs="Times New Roman"/>
-          <w:color w:val="000000"/>
-          <w:sz w:val="24"/>
-          <w:lang w:eastAsia="es-ES"/>
-        </w:rPr>
-        <w:t xml:space="preserve">También se podría </w:t>
-      </w:r>
-      <w:r>
-        <w:rPr>
-          <w:rFonts w:ascii="Times New Roman" w:eastAsia="Times New Roman" w:hAnsi="Times New Roman" w:cs="Times New Roman"/>
-          <w:color w:val="000000"/>
-          <w:sz w:val="24"/>
-          <w:lang w:eastAsia="es-ES"/>
-        </w:rPr>
-        <w:t>compilar un ejecutable</w:t>
-      </w:r>
-      <w:r>
-        <w:rPr>
-          <w:rFonts w:ascii="Times New Roman" w:eastAsia="Times New Roman" w:hAnsi="Times New Roman" w:cs="Times New Roman"/>
-          <w:color w:val="000000"/>
-          <w:sz w:val="24"/>
-          <w:lang w:eastAsia="es-ES"/>
-        </w:rPr>
-        <w:t xml:space="preserve"> en </w:t>
-      </w:r>
-      <w:proofErr w:type="spellStart"/>
-      <w:r>
-        <w:rPr>
-          <w:rFonts w:ascii="Times New Roman" w:eastAsia="Times New Roman" w:hAnsi="Times New Roman" w:cs="Times New Roman"/>
-          <w:color w:val="000000"/>
-          <w:sz w:val="24"/>
-          <w:lang w:eastAsia="es-ES"/>
-        </w:rPr>
-        <w:t>Debug</w:t>
-      </w:r>
-      <w:proofErr w:type="spellEnd"/>
-      <w:r>
-        <w:rPr>
-          <w:rFonts w:ascii="Times New Roman" w:eastAsia="Times New Roman" w:hAnsi="Times New Roman" w:cs="Times New Roman"/>
-          <w:color w:val="000000"/>
-          <w:sz w:val="24"/>
-          <w:lang w:eastAsia="es-ES"/>
-        </w:rPr>
-        <w:t xml:space="preserve"> ya que en el repositorio están las librerías necesarias </w:t>
-      </w:r>
-      <w:r>
-        <w:rPr>
-          <w:rFonts w:ascii="Times New Roman" w:eastAsia="Times New Roman" w:hAnsi="Times New Roman" w:cs="Times New Roman"/>
-          <w:color w:val="000000"/>
-          <w:sz w:val="24"/>
-          <w:lang w:eastAsia="es-ES"/>
-        </w:rPr>
-        <w:t>para ello</w:t>
-      </w:r>
-      <w:r>
-        <w:rPr>
-          <w:rFonts w:ascii="Times New Roman" w:eastAsia="Times New Roman" w:hAnsi="Times New Roman" w:cs="Times New Roman"/>
-          <w:color w:val="000000"/>
-          <w:sz w:val="24"/>
-          <w:lang w:eastAsia="es-ES"/>
-        </w:rPr>
-        <w:t xml:space="preserve">. En caso de querer compilar en </w:t>
-      </w:r>
-      <w:proofErr w:type="spellStart"/>
-      <w:r>
-        <w:rPr>
-          <w:rFonts w:ascii="Times New Roman" w:eastAsia="Times New Roman" w:hAnsi="Times New Roman" w:cs="Times New Roman"/>
-          <w:color w:val="000000"/>
-          <w:sz w:val="24"/>
-          <w:lang w:eastAsia="es-ES"/>
-        </w:rPr>
-        <w:t>Release</w:t>
-      </w:r>
-      <w:proofErr w:type="spellEnd"/>
-      <w:r>
-        <w:rPr>
-          <w:rFonts w:ascii="Times New Roman" w:eastAsia="Times New Roman" w:hAnsi="Times New Roman" w:cs="Times New Roman"/>
-          <w:color w:val="000000"/>
-          <w:sz w:val="24"/>
-          <w:lang w:eastAsia="es-ES"/>
-        </w:rPr>
-        <w:t xml:space="preserve"> primero habría que ir a la carpeta </w:t>
-      </w:r>
-      <w:proofErr w:type="spellStart"/>
-      <w:r>
-        <w:rPr>
-          <w:rFonts w:ascii="Times New Roman" w:eastAsia="Times New Roman" w:hAnsi="Times New Roman" w:cs="Times New Roman"/>
-          <w:color w:val="000000"/>
-          <w:sz w:val="24"/>
-          <w:lang w:eastAsia="es-ES"/>
-        </w:rPr>
-        <w:t>lib</w:t>
-      </w:r>
-      <w:proofErr w:type="spellEnd"/>
-      <w:r>
-        <w:rPr>
-          <w:rFonts w:ascii="Times New Roman" w:eastAsia="Times New Roman" w:hAnsi="Times New Roman" w:cs="Times New Roman"/>
-          <w:color w:val="000000"/>
-          <w:sz w:val="24"/>
-          <w:lang w:eastAsia="es-ES"/>
-        </w:rPr>
-        <w:t>/</w:t>
-      </w:r>
-      <w:proofErr w:type="spellStart"/>
-      <w:r>
-        <w:rPr>
-          <w:rFonts w:ascii="Times New Roman" w:eastAsia="Times New Roman" w:hAnsi="Times New Roman" w:cs="Times New Roman"/>
-          <w:color w:val="000000"/>
-          <w:sz w:val="24"/>
-          <w:lang w:eastAsia="es-ES"/>
-        </w:rPr>
-        <w:t>irrlitch</w:t>
-      </w:r>
-      <w:proofErr w:type="spellEnd"/>
-      <w:r>
-        <w:rPr>
-          <w:rFonts w:ascii="Times New Roman" w:eastAsia="Times New Roman" w:hAnsi="Times New Roman" w:cs="Times New Roman"/>
-          <w:color w:val="000000"/>
-          <w:sz w:val="24"/>
-          <w:lang w:eastAsia="es-ES"/>
-        </w:rPr>
-        <w:t xml:space="preserve"> y descomprimir el archivo IrrlichtStatic_RELEASE.zip, ya que, sin comprimirse, el .</w:t>
-      </w:r>
-      <w:proofErr w:type="spellStart"/>
-      <w:r>
-        <w:rPr>
-          <w:rFonts w:ascii="Times New Roman" w:eastAsia="Times New Roman" w:hAnsi="Times New Roman" w:cs="Times New Roman"/>
-          <w:color w:val="000000"/>
-          <w:sz w:val="24"/>
-          <w:lang w:eastAsia="es-ES"/>
-        </w:rPr>
-        <w:t>lib</w:t>
-      </w:r>
-      <w:proofErr w:type="spellEnd"/>
-      <w:r>
-        <w:rPr>
-          <w:rFonts w:ascii="Times New Roman" w:eastAsia="Times New Roman" w:hAnsi="Times New Roman" w:cs="Times New Roman"/>
-          <w:color w:val="000000"/>
-          <w:sz w:val="24"/>
-          <w:lang w:eastAsia="es-ES"/>
-        </w:rPr>
-        <w:t xml:space="preserve"> supera el tamaño máximo por fichero en </w:t>
-      </w:r>
-      <w:proofErr w:type="spellStart"/>
-      <w:r>
-        <w:rPr>
-          <w:rFonts w:ascii="Times New Roman" w:eastAsia="Times New Roman" w:hAnsi="Times New Roman" w:cs="Times New Roman"/>
-          <w:color w:val="000000"/>
-          <w:sz w:val="24"/>
-          <w:lang w:eastAsia="es-ES"/>
-        </w:rPr>
-        <w:t>github</w:t>
-      </w:r>
-      <w:proofErr w:type="spellEnd"/>
-      <w:r>
-        <w:rPr>
-          <w:rFonts w:ascii="Times New Roman" w:eastAsia="Times New Roman" w:hAnsi="Times New Roman" w:cs="Times New Roman"/>
-          <w:color w:val="000000"/>
-          <w:sz w:val="24"/>
-          <w:lang w:eastAsia="es-ES"/>
-        </w:rPr>
-        <w:t>.</w:t>
-      </w:r>
       <w:bookmarkStart w:id="0" w:name="_GoBack"/>
       <w:bookmarkEnd w:id="0"/>
     </w:p>
@@ -2796,6 +2412,285 @@
           <w:lang w:eastAsia="es-ES"/>
         </w:rPr>
       </w:pPr>
+      <w:r>
+        <w:rPr>
+          <w:rFonts w:ascii="Times New Roman" w:eastAsia="Times New Roman" w:hAnsi="Times New Roman" w:cs="Times New Roman"/>
+          <w:color w:val="000000"/>
+          <w:sz w:val="24"/>
+          <w:lang w:eastAsia="es-ES"/>
+        </w:rPr>
+        <w:t xml:space="preserve">• </w:t>
+      </w:r>
+      <w:r>
+        <w:rPr>
+          <w:rFonts w:ascii="Times New Roman" w:eastAsia="Times New Roman" w:hAnsi="Times New Roman" w:cs="Times New Roman"/>
+          <w:color w:val="000000"/>
+          <w:sz w:val="24"/>
+          <w:lang w:eastAsia="es-ES"/>
+        </w:rPr>
+        <w:t xml:space="preserve">Está preparado actualmente para ejecutar una versión del juego en </w:t>
+      </w:r>
+      <w:proofErr w:type="spellStart"/>
+      <w:r>
+        <w:rPr>
+          <w:rFonts w:ascii="Times New Roman" w:eastAsia="Times New Roman" w:hAnsi="Times New Roman" w:cs="Times New Roman"/>
+          <w:color w:val="000000"/>
+          <w:sz w:val="24"/>
+          <w:lang w:eastAsia="es-ES"/>
+        </w:rPr>
+        <w:t>Release</w:t>
+      </w:r>
+      <w:proofErr w:type="spellEnd"/>
+      <w:r>
+        <w:rPr>
+          <w:rFonts w:ascii="Times New Roman" w:eastAsia="Times New Roman" w:hAnsi="Times New Roman" w:cs="Times New Roman"/>
+          <w:color w:val="000000"/>
+          <w:sz w:val="24"/>
+          <w:lang w:eastAsia="es-ES"/>
+        </w:rPr>
+        <w:t xml:space="preserve">, para ello descomprimir </w:t>
+      </w:r>
+    </w:p>
+    <w:p>
+      <w:pPr>
+        <w:pStyle w:val="Prrafodelista"/>
+        <w:rPr>
+          <w:rFonts w:ascii="Times New Roman" w:eastAsia="Times New Roman" w:hAnsi="Times New Roman" w:cs="Times New Roman"/>
+          <w:color w:val="000000"/>
+          <w:sz w:val="24"/>
+          <w:lang w:eastAsia="es-ES"/>
+        </w:rPr>
+      </w:pPr>
+      <w:r>
+        <w:rPr>
+          <w:rFonts w:ascii="Times New Roman" w:eastAsia="Times New Roman" w:hAnsi="Times New Roman" w:cs="Times New Roman"/>
+          <w:color w:val="000000"/>
+          <w:sz w:val="24"/>
+          <w:lang w:eastAsia="es-ES"/>
+        </w:rPr>
+        <w:lastRenderedPageBreak/>
+        <w:t xml:space="preserve">el archivo LastBulletAlphaRelease.zip y en la carpeta </w:t>
+      </w:r>
+      <w:proofErr w:type="spellStart"/>
+      <w:r>
+        <w:rPr>
+          <w:rFonts w:ascii="Times New Roman" w:eastAsia="Times New Roman" w:hAnsi="Times New Roman" w:cs="Times New Roman"/>
+          <w:color w:val="000000"/>
+          <w:sz w:val="24"/>
+          <w:lang w:eastAsia="es-ES"/>
+        </w:rPr>
+        <w:t>Release</w:t>
+      </w:r>
+      <w:proofErr w:type="spellEnd"/>
+      <w:r>
+        <w:rPr>
+          <w:rFonts w:ascii="Times New Roman" w:eastAsia="Times New Roman" w:hAnsi="Times New Roman" w:cs="Times New Roman"/>
+          <w:color w:val="000000"/>
+          <w:sz w:val="24"/>
+          <w:lang w:eastAsia="es-ES"/>
+        </w:rPr>
+        <w:t xml:space="preserve"> ejecutar el archivo “BulletTest.exe”.</w:t>
+      </w:r>
+    </w:p>
+    <w:p>
+      <w:pPr>
+        <w:pStyle w:val="Prrafodelista"/>
+        <w:rPr>
+          <w:rFonts w:ascii="Times New Roman" w:eastAsia="Times New Roman" w:hAnsi="Times New Roman" w:cs="Times New Roman"/>
+          <w:color w:val="000000"/>
+          <w:sz w:val="24"/>
+          <w:lang w:eastAsia="es-ES"/>
+        </w:rPr>
+      </w:pPr>
+    </w:p>
+    <w:p>
+      <w:pPr>
+        <w:pStyle w:val="Prrafodelista"/>
+        <w:rPr>
+          <w:rFonts w:ascii="Times New Roman" w:eastAsia="Times New Roman" w:hAnsi="Times New Roman" w:cs="Times New Roman"/>
+          <w:color w:val="000000"/>
+          <w:sz w:val="24"/>
+          <w:lang w:eastAsia="es-ES"/>
+        </w:rPr>
+      </w:pPr>
+      <w:r>
+        <w:rPr>
+          <w:rFonts w:ascii="Times New Roman" w:eastAsia="Times New Roman" w:hAnsi="Times New Roman" w:cs="Times New Roman"/>
+          <w:color w:val="000000"/>
+          <w:sz w:val="24"/>
+          <w:lang w:eastAsia="es-ES"/>
+        </w:rPr>
+        <w:t xml:space="preserve">• </w:t>
+      </w:r>
+      <w:r>
+        <w:rPr>
+          <w:rFonts w:ascii="Times New Roman" w:eastAsia="Times New Roman" w:hAnsi="Times New Roman" w:cs="Times New Roman"/>
+          <w:color w:val="000000"/>
+          <w:sz w:val="24"/>
+          <w:lang w:eastAsia="es-ES"/>
+        </w:rPr>
+        <w:t xml:space="preserve">Para compilar ir a la rama master. Se puede compilar un ejecutable en </w:t>
+      </w:r>
+      <w:proofErr w:type="spellStart"/>
+      <w:r>
+        <w:rPr>
+          <w:rFonts w:ascii="Times New Roman" w:eastAsia="Times New Roman" w:hAnsi="Times New Roman" w:cs="Times New Roman"/>
+          <w:color w:val="000000"/>
+          <w:sz w:val="24"/>
+          <w:lang w:eastAsia="es-ES"/>
+        </w:rPr>
+        <w:t>Debug</w:t>
+      </w:r>
+      <w:proofErr w:type="spellEnd"/>
+      <w:r>
+        <w:rPr>
+          <w:rFonts w:ascii="Times New Roman" w:eastAsia="Times New Roman" w:hAnsi="Times New Roman" w:cs="Times New Roman"/>
+          <w:color w:val="000000"/>
+          <w:sz w:val="24"/>
+          <w:lang w:eastAsia="es-ES"/>
+        </w:rPr>
+        <w:t xml:space="preserve"> ya que en el repositorio están las librerías necesarias para ello. </w:t>
+      </w:r>
+    </w:p>
+    <w:p>
+      <w:pPr>
+        <w:pStyle w:val="Prrafodelista"/>
+        <w:rPr>
+          <w:rFonts w:ascii="Times New Roman" w:eastAsia="Times New Roman" w:hAnsi="Times New Roman" w:cs="Times New Roman"/>
+          <w:color w:val="000000"/>
+          <w:sz w:val="24"/>
+          <w:lang w:eastAsia="es-ES"/>
+        </w:rPr>
+      </w:pPr>
+      <w:r>
+        <w:rPr>
+          <w:rFonts w:ascii="Times New Roman" w:eastAsia="Times New Roman" w:hAnsi="Times New Roman" w:cs="Times New Roman"/>
+          <w:color w:val="000000"/>
+          <w:sz w:val="24"/>
+          <w:lang w:eastAsia="es-ES"/>
+        </w:rPr>
+        <w:t xml:space="preserve">En caso de querer compilar en </w:t>
+      </w:r>
+      <w:proofErr w:type="spellStart"/>
+      <w:r>
+        <w:rPr>
+          <w:rFonts w:ascii="Times New Roman" w:eastAsia="Times New Roman" w:hAnsi="Times New Roman" w:cs="Times New Roman"/>
+          <w:color w:val="000000"/>
+          <w:sz w:val="24"/>
+          <w:lang w:eastAsia="es-ES"/>
+        </w:rPr>
+        <w:t>Release</w:t>
+      </w:r>
+      <w:proofErr w:type="spellEnd"/>
+      <w:r>
+        <w:rPr>
+          <w:rFonts w:ascii="Times New Roman" w:eastAsia="Times New Roman" w:hAnsi="Times New Roman" w:cs="Times New Roman"/>
+          <w:color w:val="000000"/>
+          <w:sz w:val="24"/>
+          <w:lang w:eastAsia="es-ES"/>
+        </w:rPr>
+        <w:t xml:space="preserve">, primero habría que ir a la carpeta </w:t>
+      </w:r>
+      <w:proofErr w:type="spellStart"/>
+      <w:r>
+        <w:rPr>
+          <w:rFonts w:ascii="Times New Roman" w:eastAsia="Times New Roman" w:hAnsi="Times New Roman" w:cs="Times New Roman"/>
+          <w:color w:val="000000"/>
+          <w:sz w:val="24"/>
+          <w:lang w:eastAsia="es-ES"/>
+        </w:rPr>
+        <w:t>lib</w:t>
+      </w:r>
+      <w:proofErr w:type="spellEnd"/>
+      <w:r>
+        <w:rPr>
+          <w:rFonts w:ascii="Times New Roman" w:eastAsia="Times New Roman" w:hAnsi="Times New Roman" w:cs="Times New Roman"/>
+          <w:color w:val="000000"/>
+          <w:sz w:val="24"/>
+          <w:lang w:eastAsia="es-ES"/>
+        </w:rPr>
+        <w:t>/</w:t>
+      </w:r>
+      <w:proofErr w:type="spellStart"/>
+      <w:r>
+        <w:rPr>
+          <w:rFonts w:ascii="Times New Roman" w:eastAsia="Times New Roman" w:hAnsi="Times New Roman" w:cs="Times New Roman"/>
+          <w:color w:val="000000"/>
+          <w:sz w:val="24"/>
+          <w:lang w:eastAsia="es-ES"/>
+        </w:rPr>
+        <w:t>irrlitch</w:t>
+      </w:r>
+      <w:proofErr w:type="spellEnd"/>
+      <w:r>
+        <w:rPr>
+          <w:rFonts w:ascii="Times New Roman" w:eastAsia="Times New Roman" w:hAnsi="Times New Roman" w:cs="Times New Roman"/>
+          <w:color w:val="000000"/>
+          <w:sz w:val="24"/>
+          <w:lang w:eastAsia="es-ES"/>
+        </w:rPr>
+        <w:t xml:space="preserve"> y descomprimir el archivo IrrlichtStatic_RELEASE.zip, </w:t>
+      </w:r>
+    </w:p>
+    <w:p>
+      <w:pPr>
+        <w:pStyle w:val="Prrafodelista"/>
+        <w:rPr>
+          <w:rFonts w:ascii="Times New Roman" w:eastAsia="Times New Roman" w:hAnsi="Times New Roman" w:cs="Times New Roman"/>
+          <w:color w:val="000000"/>
+          <w:sz w:val="24"/>
+          <w:lang w:eastAsia="es-ES"/>
+        </w:rPr>
+      </w:pPr>
+      <w:r>
+        <w:rPr>
+          <w:rFonts w:ascii="Times New Roman" w:eastAsia="Times New Roman" w:hAnsi="Times New Roman" w:cs="Times New Roman"/>
+          <w:color w:val="000000"/>
+          <w:sz w:val="24"/>
+          <w:lang w:eastAsia="es-ES"/>
+        </w:rPr>
+        <w:t>ya que, sin comprimirse, el .</w:t>
+      </w:r>
+      <w:proofErr w:type="spellStart"/>
+      <w:r>
+        <w:rPr>
+          <w:rFonts w:ascii="Times New Roman" w:eastAsia="Times New Roman" w:hAnsi="Times New Roman" w:cs="Times New Roman"/>
+          <w:color w:val="000000"/>
+          <w:sz w:val="24"/>
+          <w:lang w:eastAsia="es-ES"/>
+        </w:rPr>
+        <w:t>lib</w:t>
+      </w:r>
+      <w:proofErr w:type="spellEnd"/>
+      <w:r>
+        <w:rPr>
+          <w:rFonts w:ascii="Times New Roman" w:eastAsia="Times New Roman" w:hAnsi="Times New Roman" w:cs="Times New Roman"/>
+          <w:color w:val="000000"/>
+          <w:sz w:val="24"/>
+          <w:lang w:eastAsia="es-ES"/>
+        </w:rPr>
+        <w:t xml:space="preserve"> supera el tamaño máximo por fichero en </w:t>
+      </w:r>
+      <w:proofErr w:type="spellStart"/>
+      <w:r>
+        <w:rPr>
+          <w:rFonts w:ascii="Times New Roman" w:eastAsia="Times New Roman" w:hAnsi="Times New Roman" w:cs="Times New Roman"/>
+          <w:color w:val="000000"/>
+          <w:sz w:val="24"/>
+          <w:lang w:eastAsia="es-ES"/>
+        </w:rPr>
+        <w:t>github</w:t>
+      </w:r>
+      <w:proofErr w:type="spellEnd"/>
+      <w:r>
+        <w:rPr>
+          <w:rFonts w:ascii="Times New Roman" w:eastAsia="Times New Roman" w:hAnsi="Times New Roman" w:cs="Times New Roman"/>
+          <w:color w:val="000000"/>
+          <w:sz w:val="24"/>
+          <w:lang w:eastAsia="es-ES"/>
+        </w:rPr>
+        <w:t>.</w:t>
+      </w:r>
     </w:p>
     <w:p>
       <w:pPr>

</xml_diff>